<commit_message>
new banners and templates
</commit_message>
<xml_diff>
--- a/app/docs/1Get_Ahead_Career_Plan_Template.docx
+++ b/app/docs/1Get_Ahead_Career_Plan_Template.docx
@@ -2,6 +2,8 @@
 <file path=word/document.xml><?xml version="1.0" encoding="utf-8"?>
 <w:document xmlns:wpc="http://schemas.microsoft.com/office/word/2010/wordprocessingCanvas" xmlns:mc="http://schemas.openxmlformats.org/markup-compatibility/2006" xmlns:o="urn:schemas-microsoft-com:office:office" xmlns:r="http://schemas.openxmlformats.org/officeDocument/2006/relationships" xmlns:m="http://schemas.openxmlformats.org/officeDocument/2006/math" xmlns:v="urn:schemas-microsoft-com:vml" xmlns:wp14="http://schemas.microsoft.com/office/word/2010/wordprocessingDrawing" xmlns:wp="http://schemas.openxmlformats.org/drawingml/2006/wordprocessingDrawing" xmlns:w10="urn:schemas-microsoft-com:office:word" xmlns:w="http://schemas.openxmlformats.org/wordprocessingml/2006/main" xmlns:w14="http://schemas.microsoft.com/office/word/2010/wordml" xmlns:w15="http://schemas.microsoft.com/office/word/2012/wordml" xmlns:wpg="http://schemas.microsoft.com/office/word/2010/wordprocessingGroup" xmlns:wpi="http://schemas.microsoft.com/office/word/2010/wordprocessingInk" xmlns:wne="http://schemas.microsoft.com/office/word/2006/wordml" xmlns:wps="http://schemas.microsoft.com/office/word/2010/wordprocessingShape" mc:Ignorable="w14 w15 wp14">
   <w:body>
+    <w:bookmarkStart w:id="0" w:name="_GoBack"/>
+    <w:bookmarkEnd w:id="0"/>
     <w:p>
       <w:pPr>
         <w:ind w:left="-1800"/>
@@ -50,7 +52,7 @@
                         <a:effectLst/>
                         <a:extLst>
                           <a:ext uri="{C572A759-6A51-4108-AA02-DFA0A04FC94B}">
-                            <ma14:wrappingTextBoxFlag xmlns:ma14="http://schemas.microsoft.com/office/mac/drawingml/2011/main" xmlns:w="http://schemas.openxmlformats.org/wordprocessingml/2006/main" xmlns:w10="urn:schemas-microsoft-com:office:word" xmlns:v="urn:schemas-microsoft-com:vml" xmlns:o="urn:schemas-microsoft-com:office:office" xmlns:mv="urn:schemas-microsoft-com:mac:vml" xmlns:mo="http://schemas.microsoft.com/office/mac/office/2008/main" xmlns=""/>
+                            <ma14:wrappingTextBoxFlag xmlns="" xmlns:mo="http://schemas.microsoft.com/office/mac/office/2008/main" xmlns:mv="urn:schemas-microsoft-com:mac:vml" xmlns:o="urn:schemas-microsoft-com:office:office" xmlns:v="urn:schemas-microsoft-com:vml" xmlns:w10="urn:schemas-microsoft-com:office:word" xmlns:w="http://schemas.openxmlformats.org/wordprocessingml/2006/main" xmlns:ma14="http://schemas.microsoft.com/office/mac/drawingml/2011/main"/>
                           </a:ext>
                         </a:extLst>
                       </wps:spPr>
@@ -89,44 +91,15 @@
                                 <w:rFonts w:ascii="Arial Black" w:hAnsi="Arial Black"/>
                                 <w:color w:val="73A211"/>
                               </w:rPr>
-                              <w:t>What motivates me</w:t>
+                              <w:t xml:space="preserve">What </w:t>
                             </w:r>
-                            <w:proofErr w:type="gramStart"/>
                             <w:r>
                               <w:rPr>
                                 <w:rFonts w:ascii="Arial Black" w:hAnsi="Arial Black"/>
-                                <w:color w:val="73A211"/>
-                              </w:rPr>
-                              <w:t>…</w:t>
-                            </w:r>
-                            <w:proofErr w:type="gramEnd"/>
-                          </w:p>
-                          <w:p>
-                            <w:pPr>
-                              <w:pBdr>
-                                <w:top w:val="single" w:sz="4" w:space="1" w:color="auto"/>
-                                <w:left w:val="single" w:sz="4" w:space="4" w:color="auto"/>
-                                <w:bottom w:val="single" w:sz="4" w:space="1" w:color="auto"/>
-                                <w:right w:val="single" w:sz="4" w:space="4" w:color="auto"/>
-                                <w:bar w:val="single" w:sz="4" w:color="auto"/>
-                              </w:pBdr>
-                              <w:rPr>
-                                <w:rFonts w:ascii="Arial" w:hAnsi="Arial" w:cs="Arial"/>
-                              </w:rPr>
-                            </w:pPr>
-                            <w:r>
-                              <w:rPr>
-                                <w:rFonts w:ascii="Arial" w:hAnsi="Arial" w:cs="Arial"/>
-                              </w:rPr>
-                              <w:t>Think about what motivates you to succee</w:t>
-                            </w:r>
-                            <w:bookmarkStart w:id="0" w:name="_GoBack"/>
-                            <w:bookmarkEnd w:id="0"/>
-                            <w:r>
-                              <w:rPr>
-                                <w:rFonts w:ascii="Arial" w:hAnsi="Arial" w:cs="Arial"/>
-                              </w:rPr>
-                              <w:t>d and what is important to you: money, status, job satisfaction, helping others, constant personal development.</w:t>
+                                <w:b/>
+                                <w:color w:val="85AE14"/>
+                              </w:rPr>
+                              <w:t>is important to me in my future career?</w:t>
                             </w:r>
                           </w:p>
                           <w:p>
@@ -136,12 +109,18 @@
                                 <w:left w:val="single" w:sz="4" w:space="4" w:color="auto"/>
                                 <w:bottom w:val="single" w:sz="4" w:space="1" w:color="auto"/>
                                 <w:right w:val="single" w:sz="4" w:space="4" w:color="auto"/>
-                                <w:bar w:val="single" w:sz="4" w:color="auto"/>
                               </w:pBdr>
+                              <w:jc w:val="both"/>
                               <w:rPr>
                                 <w:rFonts w:ascii="Arial" w:hAnsi="Arial" w:cs="Arial"/>
                               </w:rPr>
                             </w:pPr>
+                            <w:r>
+                              <w:rPr>
+                                <w:rFonts w:ascii="Arial" w:hAnsi="Arial" w:cs="Arial"/>
+                              </w:rPr>
+                              <w:t>This could include where you live, what kind of job you want to do, the salary you will earn, whether you work for a small or large business, start your own business, do further study or training.</w:t>
+                            </w:r>
                           </w:p>
                           <w:p>
                             <w:pPr>
@@ -314,17 +293,16 @@
                           <w:rFonts w:ascii="Arial Black" w:hAnsi="Arial Black"/>
                           <w:color w:val="73A211"/>
                         </w:rPr>
-                        <w:t>What motivates me</w:t>
+                        <w:t xml:space="preserve">What </w:t>
                       </w:r>
-                      <w:proofErr w:type="gramStart"/>
                       <w:r>
                         <w:rPr>
                           <w:rFonts w:ascii="Arial Black" w:hAnsi="Arial Black"/>
-                          <w:color w:val="73A211"/>
-                        </w:rPr>
-                        <w:t>…</w:t>
+                          <w:b/>
+                          <w:color w:val="85AE14"/>
+                        </w:rPr>
+                        <w:t>is important to me in my future career?</w:t>
                       </w:r>
-                      <w:proofErr w:type="gramEnd"/>
                     </w:p>
                     <w:p>
                       <w:pPr>
@@ -333,8 +311,8 @@
                           <w:left w:val="single" w:sz="4" w:space="4" w:color="auto"/>
                           <w:bottom w:val="single" w:sz="4" w:space="1" w:color="auto"/>
                           <w:right w:val="single" w:sz="4" w:space="4" w:color="auto"/>
-                          <w:bar w:val="single" w:sz="4" w:color="auto"/>
                         </w:pBdr>
+                        <w:jc w:val="both"/>
                         <w:rPr>
                           <w:rFonts w:ascii="Arial" w:hAnsi="Arial" w:cs="Arial"/>
                         </w:rPr>
@@ -343,15 +321,7 @@
                         <w:rPr>
                           <w:rFonts w:ascii="Arial" w:hAnsi="Arial" w:cs="Arial"/>
                         </w:rPr>
-                        <w:t>Think about what motivates you to succee</w:t>
-                      </w:r>
-                      <w:bookmarkStart w:id="1" w:name="_GoBack"/>
-                      <w:bookmarkEnd w:id="1"/>
-                      <w:r>
-                        <w:rPr>
-                          <w:rFonts w:ascii="Arial" w:hAnsi="Arial" w:cs="Arial"/>
-                        </w:rPr>
-                        <w:t>d and what is important to you: money, status, job satisfaction, helping others, constant personal development.</w:t>
+                        <w:t>This could include where you live, what kind of job you want to do, the salary you will earn, whether you work for a small or large business, start your own business, do further study or training.</w:t>
                       </w:r>
                     </w:p>
                     <w:p>
@@ -437,20 +407,8 @@
                           <w:rFonts w:ascii="Arial" w:hAnsi="Arial" w:cs="Arial"/>
                         </w:rPr>
                       </w:pPr>
-                    </w:p>
-                    <w:p>
-                      <w:pPr>
-                        <w:pBdr>
-                          <w:top w:val="single" w:sz="4" w:space="1" w:color="auto"/>
-                          <w:left w:val="single" w:sz="4" w:space="4" w:color="auto"/>
-                          <w:bottom w:val="single" w:sz="4" w:space="1" w:color="auto"/>
-                          <w:right w:val="single" w:sz="4" w:space="4" w:color="auto"/>
-                          <w:bar w:val="single" w:sz="4" w:color="auto"/>
-                        </w:pBdr>
-                        <w:rPr>
-                          <w:rFonts w:ascii="Arial" w:hAnsi="Arial" w:cs="Arial"/>
-                        </w:rPr>
-                      </w:pPr>
+                      <w:bookmarkStart w:id="1" w:name="_GoBack"/>
+                      <w:bookmarkEnd w:id="1"/>
                     </w:p>
                     <w:p>
                       <w:pPr>
@@ -543,7 +501,7 @@
                         <a:effectLst/>
                         <a:extLst>
                           <a:ext uri="{C572A759-6A51-4108-AA02-DFA0A04FC94B}">
-                            <ma14:wrappingTextBoxFlag xmlns="" xmlns:mo="http://schemas.microsoft.com/office/mac/office/2008/main" xmlns:mv="urn:schemas-microsoft-com:mac:vml" xmlns:o="urn:schemas-microsoft-com:office:office" xmlns:v="urn:schemas-microsoft-com:vml" xmlns:w10="urn:schemas-microsoft-com:office:word" xmlns:w="http://schemas.openxmlformats.org/wordprocessingml/2006/main" xmlns:ma14="http://schemas.microsoft.com/office/mac/drawingml/2011/main"/>
+                            <ma14:wrappingTextBoxFlag xmlns:ma14="http://schemas.microsoft.com/office/mac/drawingml/2011/main" xmlns:w="http://schemas.openxmlformats.org/wordprocessingml/2006/main" xmlns:w10="urn:schemas-microsoft-com:office:word" xmlns:v="urn:schemas-microsoft-com:vml" xmlns:o="urn:schemas-microsoft-com:office:office" xmlns:mv="urn:schemas-microsoft-com:mac:vml" xmlns:mo="http://schemas.microsoft.com/office/mac/office/2008/main" xmlns=""/>
                           </a:ext>
                         </a:extLst>
                       </wps:spPr>
@@ -584,7 +542,6 @@
                               </w:rPr>
                               <w:t>What motivates me</w:t>
                             </w:r>
-                            <w:proofErr w:type="gramStart"/>
                             <w:r>
                               <w:rPr>
                                 <w:rFonts w:ascii="Arial Black" w:hAnsi="Arial Black"/>
@@ -592,7 +549,6 @@
                               </w:rPr>
                               <w:t>…</w:t>
                             </w:r>
-                            <w:proofErr w:type="gramEnd"/>
                           </w:p>
                           <w:p>
                             <w:pPr>
@@ -760,7 +716,7 @@
                         <a:effectLst/>
                         <a:extLst>
                           <a:ext uri="{C572A759-6A51-4108-AA02-DFA0A04FC94B}">
-                            <ma14:wrappingTextBoxFlag xmlns="" xmlns:mo="http://schemas.microsoft.com/office/mac/office/2008/main" xmlns:mv="urn:schemas-microsoft-com:mac:vml" xmlns:o="urn:schemas-microsoft-com:office:office" xmlns:v="urn:schemas-microsoft-com:vml" xmlns:w10="urn:schemas-microsoft-com:office:word" xmlns:w="http://schemas.openxmlformats.org/wordprocessingml/2006/main" xmlns:ma14="http://schemas.microsoft.com/office/mac/drawingml/2011/main"/>
+                            <ma14:wrappingTextBoxFlag xmlns:ma14="http://schemas.microsoft.com/office/mac/drawingml/2011/main" xmlns:w="http://schemas.openxmlformats.org/wordprocessingml/2006/main" xmlns:w10="urn:schemas-microsoft-com:office:word" xmlns:v="urn:schemas-microsoft-com:vml" xmlns:o="urn:schemas-microsoft-com:office:office" xmlns:mv="urn:schemas-microsoft-com:mac:vml" xmlns:mo="http://schemas.microsoft.com/office/mac/office/2008/main" xmlns=""/>
                           </a:ext>
                         </a:extLst>
                       </wps:spPr>
@@ -1287,7 +1243,7 @@
                         <a:effectLst/>
                         <a:extLst>
                           <a:ext uri="{C572A759-6A51-4108-AA02-DFA0A04FC94B}">
-                            <ma14:wrappingTextBoxFlag xmlns="" xmlns:mo="http://schemas.microsoft.com/office/mac/office/2008/main" xmlns:mv="urn:schemas-microsoft-com:mac:vml" xmlns:o="urn:schemas-microsoft-com:office:office" xmlns:v="urn:schemas-microsoft-com:vml" xmlns:w10="urn:schemas-microsoft-com:office:word" xmlns:w="http://schemas.openxmlformats.org/wordprocessingml/2006/main" xmlns:ma14="http://schemas.microsoft.com/office/mac/drawingml/2011/main"/>
+                            <ma14:wrappingTextBoxFlag xmlns:ma14="http://schemas.microsoft.com/office/mac/drawingml/2011/main" xmlns:w="http://schemas.openxmlformats.org/wordprocessingml/2006/main" xmlns:w10="urn:schemas-microsoft-com:office:word" xmlns:v="urn:schemas-microsoft-com:vml" xmlns:o="urn:schemas-microsoft-com:office:office" xmlns:mv="urn:schemas-microsoft-com:mac:vml" xmlns:mo="http://schemas.microsoft.com/office/mac/office/2008/main" xmlns=""/>
                           </a:ext>
                         </a:extLst>
                       </wps:spPr>
@@ -1315,21 +1271,12 @@
                                 <w:color w:val="444243"/>
                               </w:rPr>
                             </w:pPr>
-                            <w:proofErr w:type="gramStart"/>
                             <w:r>
                               <w:rPr>
                                 <w:rFonts w:ascii="Arial Black" w:hAnsi="Arial Black"/>
                                 <w:color w:val="444243"/>
                               </w:rPr>
-                              <w:t>Your</w:t>
-                            </w:r>
-                            <w:proofErr w:type="gramEnd"/>
-                            <w:r>
-                              <w:rPr>
-                                <w:rFonts w:ascii="Arial Black" w:hAnsi="Arial Black"/>
-                                <w:color w:val="444243"/>
-                              </w:rPr>
-                              <w:t xml:space="preserve"> Career</w:t>
+                              <w:t>Your Career</w:t>
                             </w:r>
                             <w:r>
                               <w:rPr>
@@ -1373,7 +1320,6 @@
                               </w:rPr>
                               <w:t xml:space="preserve"> </w:t>
                             </w:r>
-                            <w:proofErr w:type="spellStart"/>
                             <w:r>
                               <w:rPr>
                                 <w:rFonts w:ascii="Arial Black" w:hAnsi="Arial Black"/>
@@ -1392,7 +1338,6 @@
                               </w:rPr>
                               <w:t>ahead</w:t>
                             </w:r>
-                            <w:proofErr w:type="spellEnd"/>
                           </w:p>
                         </w:txbxContent>
                       </wps:txbx>
@@ -2490,7 +2435,7 @@
 </file>
 
 <file path=customXml/itemProps1.xml><?xml version="1.0" encoding="utf-8"?>
-<ds:datastoreItem xmlns:ds="http://schemas.openxmlformats.org/officeDocument/2006/customXml" ds:itemID="{BCF6E25B-DF84-44E6-9D30-5EB346F2484F}">
+<ds:datastoreItem xmlns:ds="http://schemas.openxmlformats.org/officeDocument/2006/customXml" ds:itemID="{0DC971CF-F233-4D27-B63B-DD3D2CF64ED4}">
   <ds:schemaRefs>
     <ds:schemaRef ds:uri="http://schemas.openxmlformats.org/officeDocument/2006/bibliography"/>
   </ds:schemaRefs>

</xml_diff>